<commit_message>
add new contents and books to books list
</commit_message>
<xml_diff>
--- a/Диссертация.docx
+++ b/Диссертация.docx
@@ -995,6 +995,7 @@
           <w:pgNumType w:fmt="decimal"/>
           <w:formProt w:val="false"/>
           <w:textDirection w:val="lrTb"/>
+          <w:docGrid w:type="default" w:linePitch="100" w:charSpace="0"/>
         </w:sectPr>
         <w:pStyle w:val="Normal"/>
         <w:widowControl/>
@@ -1571,6 +1572,35 @@
         <w:bidi w:val="0"/>
         <w:spacing w:lineRule="auto" w:line="360"/>
         <w:jc w:val="center"/>
+        <w:rPr>
+          <w:lang w:val="ru-RU"/>
+        </w:rPr>
+      </w:pPr>
+      <w:r>
+        <w:rPr>
+          <w:rFonts w:ascii="Times New Roman" w:hAnsi="Times New Roman"/>
+          <w:sz w:val="28"/>
+          <w:szCs w:val="28"/>
+          <w:lang w:val="ru-RU"/>
+        </w:rPr>
+        <w:t xml:space="preserve">3. ПРИЕМЫ ГЕЙМДИЗАЙНА </w:t>
+      </w:r>
+      <w:r>
+        <w:rPr>
+          <w:rFonts w:ascii="Times New Roman" w:hAnsi="Times New Roman"/>
+          <w:sz w:val="28"/>
+          <w:szCs w:val="28"/>
+          <w:lang w:val="ru-RU"/>
+        </w:rPr>
+        <w:t>ДЛЯ ВОВЛЕЧЕНИЯ ИГРОКА В</w:t>
+      </w:r>
+    </w:p>
+    <w:p>
+      <w:pPr>
+        <w:pStyle w:val="Normal"/>
+        <w:bidi w:val="0"/>
+        <w:spacing w:lineRule="auto" w:line="360"/>
+        <w:jc w:val="center"/>
         <w:rPr/>
       </w:pPr>
       <w:r>
@@ -1580,15 +1610,283 @@
           <w:szCs w:val="28"/>
           <w:lang w:val="ru-RU"/>
         </w:rPr>
-        <w:t>3. РЕЗУЛЬТАТЫ ИССЛЕДОВАНИЯ…………………………………………...1</w:t>
-      </w:r>
-      <w:r>
-        <w:rPr>
-          <w:rFonts w:ascii="Times New Roman" w:hAnsi="Times New Roman"/>
-          <w:sz w:val="28"/>
-          <w:szCs w:val="28"/>
+        <w:t>ОБУЧЕНИЕ</w:t>
+      </w:r>
+      <w:r>
+        <w:rPr>
+          <w:rFonts w:ascii="Times New Roman" w:hAnsi="Times New Roman"/>
+          <w:sz w:val="28"/>
+          <w:szCs w:val="28"/>
+          <w:lang w:val="ru-RU"/>
+        </w:rPr>
+        <w:t>…………………………………………………15</w:t>
+      </w:r>
+    </w:p>
+    <w:p>
+      <w:pPr>
+        <w:pStyle w:val="Normal"/>
+        <w:bidi w:val="0"/>
+        <w:spacing w:lineRule="auto" w:line="360"/>
+        <w:jc w:val="center"/>
+        <w:rPr>
           <w:lang w:val="en-US"/>
         </w:rPr>
+      </w:pPr>
+      <w:r>
+        <w:rPr>
+          <w:rFonts w:ascii="Times New Roman" w:hAnsi="Times New Roman"/>
+          <w:sz w:val="28"/>
+          <w:szCs w:val="28"/>
+          <w:lang w:val="en-US"/>
+        </w:rPr>
+        <w:t xml:space="preserve">3.1. </w:t>
+      </w:r>
+      <w:r>
+        <w:rPr>
+          <w:rFonts w:ascii="Times New Roman" w:hAnsi="Times New Roman"/>
+          <w:sz w:val="28"/>
+          <w:szCs w:val="28"/>
+          <w:lang w:val="ru-RU"/>
+        </w:rPr>
+        <w:t>ГЛАВНАЯ ТЕМА…………………………………………………….15</w:t>
+      </w:r>
+    </w:p>
+    <w:p>
+      <w:pPr>
+        <w:pStyle w:val="Normal"/>
+        <w:bidi w:val="0"/>
+        <w:spacing w:lineRule="auto" w:line="360"/>
+        <w:jc w:val="center"/>
+        <w:rPr>
+          <w:lang w:val="en-US"/>
+        </w:rPr>
+      </w:pPr>
+      <w:r>
+        <w:rPr>
+          <w:rFonts w:ascii="Times New Roman" w:hAnsi="Times New Roman"/>
+          <w:sz w:val="28"/>
+          <w:szCs w:val="28"/>
+          <w:lang w:val="ru-RU"/>
+        </w:rPr>
+        <w:t>3.2 СТИЛИЗАЦИЯ……………………………………………………….15</w:t>
+      </w:r>
+    </w:p>
+    <w:p>
+      <w:pPr>
+        <w:pStyle w:val="Normal"/>
+        <w:bidi w:val="0"/>
+        <w:spacing w:lineRule="auto" w:line="360"/>
+        <w:jc w:val="center"/>
+        <w:rPr/>
+      </w:pPr>
+      <w:r>
+        <w:rPr>
+          <w:rFonts w:ascii="Times New Roman" w:hAnsi="Times New Roman"/>
+          <w:sz w:val="28"/>
+          <w:szCs w:val="28"/>
+          <w:lang w:val="ru-RU"/>
+        </w:rPr>
+        <w:tab/>
+        <w:t>3.</w:t>
+      </w:r>
+      <w:r>
+        <w:rPr>
+          <w:rFonts w:ascii="Times New Roman" w:hAnsi="Times New Roman"/>
+          <w:sz w:val="28"/>
+          <w:szCs w:val="28"/>
+          <w:lang w:val="ru-RU"/>
+        </w:rPr>
+        <w:t>3</w:t>
+      </w:r>
+      <w:r>
+        <w:rPr>
+          <w:rFonts w:ascii="Times New Roman" w:hAnsi="Times New Roman"/>
+          <w:sz w:val="28"/>
+          <w:szCs w:val="28"/>
+          <w:lang w:val="ru-RU"/>
+        </w:rPr>
+        <w:t>. НАГРАЖДЕНИЕ ИГРОКА…………………………………………15</w:t>
+      </w:r>
+    </w:p>
+    <w:p>
+      <w:pPr>
+        <w:pStyle w:val="Normal"/>
+        <w:bidi w:val="0"/>
+        <w:spacing w:lineRule="auto" w:line="360"/>
+        <w:jc w:val="center"/>
+        <w:rPr/>
+      </w:pPr>
+      <w:r>
+        <w:rPr>
+          <w:rFonts w:ascii="Times New Roman" w:hAnsi="Times New Roman"/>
+          <w:sz w:val="28"/>
+          <w:szCs w:val="28"/>
+          <w:lang w:val="ru-RU"/>
+        </w:rPr>
+        <w:tab/>
+        <w:t>3.</w:t>
+      </w:r>
+      <w:r>
+        <w:rPr>
+          <w:rFonts w:ascii="Times New Roman" w:hAnsi="Times New Roman"/>
+          <w:sz w:val="28"/>
+          <w:szCs w:val="28"/>
+          <w:lang w:val="ru-RU"/>
+        </w:rPr>
+        <w:t>4</w:t>
+      </w:r>
+      <w:r>
+        <w:rPr>
+          <w:rFonts w:ascii="Times New Roman" w:hAnsi="Times New Roman"/>
+          <w:sz w:val="28"/>
+          <w:szCs w:val="28"/>
+          <w:lang w:val="ru-RU"/>
+        </w:rPr>
+        <w:t>. ОТСЛЕЖИВАНИЕ СТАТИСТИКИ………………………………..15</w:t>
+      </w:r>
+    </w:p>
+    <w:p>
+      <w:pPr>
+        <w:pStyle w:val="Normal"/>
+        <w:bidi w:val="0"/>
+        <w:spacing w:lineRule="auto" w:line="360"/>
+        <w:jc w:val="center"/>
+        <w:rPr/>
+      </w:pPr>
+      <w:r>
+        <w:rPr>
+          <w:rFonts w:ascii="Times New Roman" w:hAnsi="Times New Roman"/>
+          <w:sz w:val="28"/>
+          <w:szCs w:val="28"/>
+          <w:lang w:val="ru-RU"/>
+        </w:rPr>
+        <w:tab/>
+        <w:t xml:space="preserve">3.5. </w:t>
+      </w:r>
+      <w:r>
+        <w:rPr>
+          <w:rFonts w:eastAsia="NSimSun" w:cs="Arial" w:ascii="Times New Roman" w:hAnsi="Times New Roman"/>
+          <w:color w:val="auto"/>
+          <w:kern w:val="2"/>
+          <w:sz w:val="28"/>
+          <w:szCs w:val="28"/>
+          <w:lang w:val="ru-RU" w:eastAsia="zh-CN" w:bidi="hi-IN"/>
+        </w:rPr>
+        <w:t xml:space="preserve">ПРИЛОЖЕНИЕ </w:t>
+      </w:r>
+      <w:r>
+        <w:rPr>
+          <w:rFonts w:eastAsia="NSimSun" w:cs="Arial" w:ascii="Times New Roman" w:hAnsi="Times New Roman"/>
+          <w:color w:val="auto"/>
+          <w:kern w:val="2"/>
+          <w:sz w:val="28"/>
+          <w:szCs w:val="28"/>
+          <w:lang w:val="en-US" w:eastAsia="zh-CN" w:bidi="hi-IN"/>
+        </w:rPr>
+        <w:t>PIXELSTATS</w:t>
+      </w:r>
+      <w:r>
+        <w:rPr>
+          <w:rFonts w:ascii="Times New Roman" w:hAnsi="Times New Roman"/>
+          <w:sz w:val="28"/>
+          <w:szCs w:val="28"/>
+          <w:lang w:val="en-US"/>
+        </w:rPr>
+        <w:t>…………………………..13</w:t>
+      </w:r>
+    </w:p>
+    <w:p>
+      <w:pPr>
+        <w:pStyle w:val="Normal"/>
+        <w:bidi w:val="0"/>
+        <w:spacing w:lineRule="auto" w:line="360"/>
+        <w:jc w:val="center"/>
+        <w:rPr>
+          <w:lang w:val="ru-RU"/>
+        </w:rPr>
+      </w:pPr>
+      <w:r>
+        <w:rPr>
+          <w:rFonts w:ascii="Times New Roman" w:hAnsi="Times New Roman"/>
+          <w:sz w:val="28"/>
+          <w:szCs w:val="28"/>
+          <w:lang w:val="ru-RU"/>
+        </w:rPr>
+        <w:tab/>
+        <w:t xml:space="preserve">3.6. ПОМОЩНИК </w:t>
+      </w:r>
+      <w:r>
+        <w:rPr>
+          <w:rFonts w:ascii="Times New Roman" w:hAnsi="Times New Roman"/>
+          <w:sz w:val="28"/>
+          <w:szCs w:val="28"/>
+          <w:lang w:val="en-US"/>
+        </w:rPr>
+        <w:t xml:space="preserve">PIXELBOT  </w:t>
+      </w:r>
+      <w:r>
+        <w:rPr>
+          <w:rFonts w:ascii="Times New Roman" w:hAnsi="Times New Roman"/>
+          <w:sz w:val="28"/>
+          <w:szCs w:val="28"/>
+          <w:lang w:val="ru-RU"/>
+        </w:rPr>
+        <w:t xml:space="preserve">И </w:t>
+      </w:r>
+      <w:r>
+        <w:rPr>
+          <w:rFonts w:ascii="Times New Roman" w:hAnsi="Times New Roman"/>
+          <w:sz w:val="28"/>
+          <w:szCs w:val="28"/>
+          <w:lang w:val="en-US"/>
+        </w:rPr>
+        <w:t>DEKANOS………………………….15</w:t>
+      </w:r>
+    </w:p>
+    <w:p>
+      <w:pPr>
+        <w:pStyle w:val="Normal"/>
+        <w:bidi w:val="0"/>
+        <w:spacing w:lineRule="auto" w:line="360"/>
+        <w:jc w:val="center"/>
+        <w:rPr/>
+      </w:pPr>
+      <w:r>
+        <w:rPr>
+          <w:rFonts w:ascii="Times New Roman" w:hAnsi="Times New Roman"/>
+          <w:sz w:val="28"/>
+          <w:szCs w:val="28"/>
+          <w:lang w:val="ru-RU"/>
+        </w:rPr>
+        <w:t xml:space="preserve">4. </w:t>
+      </w:r>
+      <w:r>
+        <w:rPr>
+          <w:rFonts w:eastAsia="NSimSun" w:cs="Arial" w:ascii="Times New Roman" w:hAnsi="Times New Roman"/>
+          <w:color w:val="auto"/>
+          <w:kern w:val="2"/>
+          <w:sz w:val="28"/>
+          <w:szCs w:val="28"/>
+          <w:lang w:val="ru-RU" w:eastAsia="zh-CN" w:bidi="hi-IN"/>
+        </w:rPr>
+        <w:t>АРХИТЕКТУРА ПРИЛОЖЕНИЯ</w:t>
+      </w:r>
+      <w:r>
+        <w:rPr>
+          <w:rFonts w:ascii="Times New Roman" w:hAnsi="Times New Roman"/>
+          <w:sz w:val="28"/>
+          <w:szCs w:val="28"/>
+          <w:lang w:val="ru-RU"/>
+        </w:rPr>
+        <w:t>…………………………………………...1</w:t>
+      </w:r>
+      <w:r>
+        <w:rPr>
+          <w:rFonts w:ascii="Times New Roman" w:hAnsi="Times New Roman"/>
+          <w:sz w:val="28"/>
+          <w:szCs w:val="28"/>
+          <w:lang w:val="en-US"/>
+        </w:rPr>
         <w:t>5</w:t>
       </w:r>
     </w:p>
@@ -1603,6 +1901,257 @@
       <w:r>
         <w:rPr>
           <w:rFonts w:ascii="Times New Roman" w:hAnsi="Times New Roman"/>
+          <w:sz w:val="28"/>
+          <w:szCs w:val="28"/>
+          <w:lang w:val="ru-RU"/>
+        </w:rPr>
+        <w:t>4.</w:t>
+      </w:r>
+      <w:r>
+        <w:rPr>
+          <w:rFonts w:ascii="Times New Roman" w:hAnsi="Times New Roman"/>
+          <w:sz w:val="28"/>
+          <w:szCs w:val="28"/>
+          <w:lang w:val="ru-RU"/>
+        </w:rPr>
+        <w:t>1.</w:t>
+      </w:r>
+      <w:r>
+        <w:rPr>
+          <w:rFonts w:ascii="Times New Roman" w:hAnsi="Times New Roman"/>
+          <w:sz w:val="28"/>
+          <w:szCs w:val="28"/>
+          <w:lang w:val="ru-RU"/>
+        </w:rPr>
+        <w:t xml:space="preserve"> </w:t>
+      </w:r>
+      <w:r>
+        <w:rPr>
+          <w:rFonts w:ascii="Times New Roman" w:hAnsi="Times New Roman"/>
+          <w:sz w:val="28"/>
+          <w:szCs w:val="28"/>
+          <w:lang w:val="ru-RU"/>
+        </w:rPr>
+        <w:t>ПАТТЕРН</w:t>
+      </w:r>
+      <w:r>
+        <w:rPr>
+          <w:rFonts w:eastAsia="NSimSun" w:cs="Arial" w:ascii="Times New Roman" w:hAnsi="Times New Roman"/>
+          <w:color w:val="auto"/>
+          <w:kern w:val="2"/>
+          <w:sz w:val="28"/>
+          <w:szCs w:val="28"/>
+          <w:lang w:val="ru-RU" w:eastAsia="zh-CN" w:bidi="hi-IN"/>
+        </w:rPr>
+        <w:t xml:space="preserve"> </w:t>
+      </w:r>
+      <w:r>
+        <w:rPr>
+          <w:rFonts w:eastAsia="NSimSun" w:cs="Arial" w:ascii="Times New Roman" w:hAnsi="Times New Roman"/>
+          <w:color w:val="auto"/>
+          <w:kern w:val="2"/>
+          <w:sz w:val="28"/>
+          <w:szCs w:val="28"/>
+          <w:lang w:val="en-US" w:eastAsia="zh-CN" w:bidi="hi-IN"/>
+        </w:rPr>
+        <w:t>ECS</w:t>
+      </w:r>
+      <w:r>
+        <w:rPr>
+          <w:rFonts w:ascii="Times New Roman" w:hAnsi="Times New Roman"/>
+          <w:sz w:val="28"/>
+          <w:szCs w:val="28"/>
+          <w:lang w:val="ru-RU"/>
+        </w:rPr>
+        <w:t>…………………...1</w:t>
+      </w:r>
+      <w:r>
+        <w:rPr>
+          <w:rFonts w:ascii="Times New Roman" w:hAnsi="Times New Roman"/>
+          <w:sz w:val="28"/>
+          <w:szCs w:val="28"/>
+          <w:lang w:val="en-US"/>
+        </w:rPr>
+        <w:t>5</w:t>
+      </w:r>
+    </w:p>
+    <w:p>
+      <w:pPr>
+        <w:pStyle w:val="Normal"/>
+        <w:bidi w:val="0"/>
+        <w:spacing w:lineRule="auto" w:line="360"/>
+        <w:jc w:val="center"/>
+        <w:rPr/>
+      </w:pPr>
+      <w:r>
+        <w:rPr>
+          <w:rFonts w:ascii="Times New Roman" w:hAnsi="Times New Roman"/>
+          <w:sz w:val="28"/>
+          <w:szCs w:val="28"/>
+          <w:lang w:val="ru-RU"/>
+        </w:rPr>
+        <w:t>4.</w:t>
+      </w:r>
+      <w:r>
+        <w:rPr>
+          <w:rFonts w:ascii="Times New Roman" w:hAnsi="Times New Roman"/>
+          <w:sz w:val="28"/>
+          <w:szCs w:val="28"/>
+          <w:lang w:val="en-US"/>
+        </w:rPr>
+        <w:t>2</w:t>
+      </w:r>
+      <w:r>
+        <w:rPr>
+          <w:rFonts w:ascii="Times New Roman" w:hAnsi="Times New Roman"/>
+          <w:sz w:val="28"/>
+          <w:szCs w:val="28"/>
+          <w:lang w:val="ru-RU"/>
+        </w:rPr>
+        <w:t>.</w:t>
+      </w:r>
+      <w:r>
+        <w:rPr>
+          <w:rFonts w:ascii="Times New Roman" w:hAnsi="Times New Roman"/>
+          <w:sz w:val="28"/>
+          <w:szCs w:val="28"/>
+          <w:lang w:val="ru-RU"/>
+        </w:rPr>
+        <w:t xml:space="preserve"> </w:t>
+      </w:r>
+      <w:r>
+        <w:rPr>
+          <w:rFonts w:eastAsia="NSimSun" w:cs="Arial" w:ascii="Times New Roman" w:hAnsi="Times New Roman"/>
+          <w:color w:val="auto"/>
+          <w:kern w:val="2"/>
+          <w:sz w:val="28"/>
+          <w:szCs w:val="28"/>
+          <w:lang w:val="ru-RU" w:eastAsia="zh-CN" w:bidi="hi-IN"/>
+        </w:rPr>
+        <w:t xml:space="preserve">ФРЕЙМВОРК </w:t>
+      </w:r>
+      <w:r>
+        <w:rPr>
+          <w:rFonts w:eastAsia="NSimSun" w:cs="Arial" w:ascii="Times New Roman" w:hAnsi="Times New Roman"/>
+          <w:color w:val="auto"/>
+          <w:kern w:val="2"/>
+          <w:sz w:val="28"/>
+          <w:szCs w:val="28"/>
+          <w:lang w:val="en-US" w:eastAsia="zh-CN" w:bidi="hi-IN"/>
+        </w:rPr>
+        <w:t>LEOECS</w:t>
+      </w:r>
+      <w:r>
+        <w:rPr>
+          <w:rFonts w:ascii="Times New Roman" w:hAnsi="Times New Roman"/>
+          <w:sz w:val="28"/>
+          <w:szCs w:val="28"/>
+          <w:lang w:val="ru-RU"/>
+        </w:rPr>
+        <w:t>…………………...1</w:t>
+      </w:r>
+      <w:r>
+        <w:rPr>
+          <w:rFonts w:ascii="Times New Roman" w:hAnsi="Times New Roman"/>
+          <w:sz w:val="28"/>
+          <w:szCs w:val="28"/>
+          <w:lang w:val="en-US"/>
+        </w:rPr>
+        <w:t>5</w:t>
+      </w:r>
+    </w:p>
+    <w:p>
+      <w:pPr>
+        <w:pStyle w:val="Normal"/>
+        <w:bidi w:val="0"/>
+        <w:spacing w:lineRule="auto" w:line="360"/>
+        <w:jc w:val="center"/>
+        <w:rPr/>
+      </w:pPr>
+      <w:r>
+        <w:rPr>
+          <w:rFonts w:ascii="Times New Roman" w:hAnsi="Times New Roman"/>
+          <w:sz w:val="28"/>
+          <w:szCs w:val="28"/>
+          <w:lang w:val="en-US"/>
+        </w:rPr>
+        <w:t>4.</w:t>
+      </w:r>
+      <w:r>
+        <w:rPr>
+          <w:rFonts w:ascii="Times New Roman" w:hAnsi="Times New Roman"/>
+          <w:sz w:val="28"/>
+          <w:szCs w:val="28"/>
+          <w:lang w:val="en-US"/>
+        </w:rPr>
+        <w:t xml:space="preserve">3. </w:t>
+      </w:r>
+      <w:r>
+        <w:rPr>
+          <w:rFonts w:ascii="Times New Roman" w:hAnsi="Times New Roman"/>
+          <w:sz w:val="28"/>
+          <w:szCs w:val="28"/>
+          <w:lang w:val="ru-RU"/>
+        </w:rPr>
+        <w:t xml:space="preserve">ПАТТЕРН </w:t>
+      </w:r>
+      <w:r>
+        <w:rPr>
+          <w:rFonts w:ascii="Times New Roman" w:hAnsi="Times New Roman"/>
+          <w:sz w:val="28"/>
+          <w:szCs w:val="28"/>
+          <w:lang w:val="en-US"/>
+        </w:rPr>
+        <w:t>MVP  ……………………….15</w:t>
+      </w:r>
+    </w:p>
+    <w:p>
+      <w:pPr>
+        <w:pStyle w:val="Normal"/>
+        <w:bidi w:val="0"/>
+        <w:spacing w:lineRule="auto" w:line="360"/>
+        <w:jc w:val="center"/>
+        <w:rPr/>
+      </w:pPr>
+      <w:r>
+        <w:rPr>
+          <w:rFonts w:ascii="Times New Roman" w:hAnsi="Times New Roman"/>
+          <w:sz w:val="28"/>
+          <w:szCs w:val="28"/>
+          <w:lang w:val="en-US"/>
+        </w:rPr>
+        <w:t>5</w:t>
+      </w:r>
+      <w:r>
+        <w:rPr>
+          <w:rFonts w:ascii="Times New Roman" w:hAnsi="Times New Roman"/>
+          <w:sz w:val="28"/>
+          <w:szCs w:val="28"/>
+          <w:lang w:val="ru-RU"/>
+        </w:rPr>
+        <w:t>. РЕЗУЛЬТАТЫ ИССЛЕДОВАНИЯ…………………………………………...1</w:t>
+      </w:r>
+      <w:r>
+        <w:rPr>
+          <w:rFonts w:ascii="Times New Roman" w:hAnsi="Times New Roman"/>
+          <w:sz w:val="28"/>
+          <w:szCs w:val="28"/>
+          <w:lang w:val="en-US"/>
+        </w:rPr>
+        <w:t>5</w:t>
+      </w:r>
+    </w:p>
+    <w:p>
+      <w:pPr>
+        <w:pStyle w:val="Normal"/>
+        <w:bidi w:val="0"/>
+        <w:spacing w:lineRule="auto" w:line="360"/>
+        <w:jc w:val="center"/>
+        <w:rPr/>
+      </w:pPr>
+      <w:r>
+        <w:rPr>
+          <w:rFonts w:ascii="Times New Roman" w:hAnsi="Times New Roman"/>
           <w:b w:val="false"/>
           <w:bCs w:val="false"/>
           <w:sz w:val="28"/>
@@ -1989,29 +2538,45 @@
         </w:rPr>
       </w:pPr>
       <w:r>
-        <w:rPr/>
-      </w:r>
-    </w:p>
-    <w:p>
-      <w:pPr>
-        <w:pStyle w:val="Normal"/>
-        <w:bidi w:val="0"/>
-        <w:spacing w:lineRule="auto" w:line="360"/>
-        <w:jc w:val="center"/>
-        <w:rPr>
-          <w:rFonts w:ascii="Times New Roman" w:hAnsi="Times New Roman"/>
-          <w:b/>
-          <w:b/>
-          <w:bCs/>
-          <w:i w:val="false"/>
-          <w:i w:val="false"/>
-          <w:color w:val="000000"/>
-          <w:sz w:val="28"/>
-          <w:szCs w:val="28"/>
-        </w:rPr>
-      </w:pPr>
-      <w:r>
-        <w:rPr/>
+        <w:rPr>
+          <w:rFonts w:ascii="Times New Roman" w:hAnsi="Times New Roman"/>
+          <w:b/>
+          <w:bCs/>
+          <w:i w:val="false"/>
+          <w:color w:val="000000"/>
+          <w:sz w:val="28"/>
+          <w:szCs w:val="28"/>
+        </w:rPr>
+      </w:r>
+    </w:p>
+    <w:p>
+      <w:pPr>
+        <w:pStyle w:val="Normal"/>
+        <w:bidi w:val="0"/>
+        <w:spacing w:lineRule="auto" w:line="360"/>
+        <w:jc w:val="center"/>
+        <w:rPr>
+          <w:rFonts w:ascii="Times New Roman" w:hAnsi="Times New Roman"/>
+          <w:b/>
+          <w:b/>
+          <w:bCs/>
+          <w:i w:val="false"/>
+          <w:i w:val="false"/>
+          <w:color w:val="000000"/>
+          <w:sz w:val="28"/>
+          <w:szCs w:val="28"/>
+        </w:rPr>
+      </w:pPr>
+      <w:r>
+        <w:rPr>
+          <w:rFonts w:ascii="Times New Roman" w:hAnsi="Times New Roman"/>
+          <w:b/>
+          <w:bCs/>
+          <w:i w:val="false"/>
+          <w:color w:val="000000"/>
+          <w:sz w:val="28"/>
+          <w:szCs w:val="28"/>
+        </w:rPr>
       </w:r>
     </w:p>
     <w:p>
@@ -2812,51 +3377,75 @@
         </w:rPr>
       </w:pPr>
       <w:r>
-        <w:rPr/>
-      </w:r>
-    </w:p>
-    <w:p>
-      <w:pPr>
-        <w:pStyle w:val="Normal"/>
-        <w:bidi w:val="0"/>
-        <w:spacing w:lineRule="auto" w:line="360"/>
-        <w:jc w:val="center"/>
-        <w:rPr>
-          <w:rFonts w:ascii="Times New Roman" w:hAnsi="Times New Roman"/>
-          <w:b/>
-          <w:b/>
-          <w:bCs/>
-          <w:i w:val="false"/>
-          <w:i w:val="false"/>
-          <w:color w:val="000000"/>
-          <w:sz w:val="28"/>
-          <w:szCs w:val="28"/>
-        </w:rPr>
-      </w:pPr>
-      <w:r>
-        <w:rPr/>
-      </w:r>
-    </w:p>
-    <w:p>
-      <w:pPr>
-        <w:pStyle w:val="Normal"/>
-        <w:bidi w:val="0"/>
-        <w:spacing w:lineRule="auto" w:line="360"/>
-        <w:jc w:val="center"/>
-        <w:rPr>
-          <w:rFonts w:ascii="Times New Roman" w:hAnsi="Times New Roman"/>
-          <w:b/>
-          <w:b/>
-          <w:bCs/>
-          <w:i w:val="false"/>
-          <w:i w:val="false"/>
-          <w:color w:val="000000"/>
-          <w:sz w:val="28"/>
-          <w:szCs w:val="28"/>
-        </w:rPr>
-      </w:pPr>
-      <w:r>
-        <w:rPr/>
+        <w:rPr>
+          <w:rFonts w:ascii="Times New Roman" w:hAnsi="Times New Roman"/>
+          <w:b/>
+          <w:bCs/>
+          <w:i w:val="false"/>
+          <w:color w:val="000000"/>
+          <w:sz w:val="28"/>
+          <w:szCs w:val="28"/>
+        </w:rPr>
+      </w:r>
+    </w:p>
+    <w:p>
+      <w:pPr>
+        <w:pStyle w:val="Normal"/>
+        <w:bidi w:val="0"/>
+        <w:spacing w:lineRule="auto" w:line="360"/>
+        <w:jc w:val="center"/>
+        <w:rPr>
+          <w:rFonts w:ascii="Times New Roman" w:hAnsi="Times New Roman"/>
+          <w:b/>
+          <w:b/>
+          <w:bCs/>
+          <w:i w:val="false"/>
+          <w:i w:val="false"/>
+          <w:color w:val="000000"/>
+          <w:sz w:val="28"/>
+          <w:szCs w:val="28"/>
+        </w:rPr>
+      </w:pPr>
+      <w:r>
+        <w:rPr>
+          <w:rFonts w:ascii="Times New Roman" w:hAnsi="Times New Roman"/>
+          <w:b/>
+          <w:bCs/>
+          <w:i w:val="false"/>
+          <w:color w:val="000000"/>
+          <w:sz w:val="28"/>
+          <w:szCs w:val="28"/>
+        </w:rPr>
+      </w:r>
+    </w:p>
+    <w:p>
+      <w:pPr>
+        <w:pStyle w:val="Normal"/>
+        <w:bidi w:val="0"/>
+        <w:spacing w:lineRule="auto" w:line="360"/>
+        <w:jc w:val="center"/>
+        <w:rPr>
+          <w:rFonts w:ascii="Times New Roman" w:hAnsi="Times New Roman"/>
+          <w:b/>
+          <w:b/>
+          <w:bCs/>
+          <w:i w:val="false"/>
+          <w:i w:val="false"/>
+          <w:color w:val="000000"/>
+          <w:sz w:val="28"/>
+          <w:szCs w:val="28"/>
+        </w:rPr>
+      </w:pPr>
+      <w:r>
+        <w:rPr>
+          <w:rFonts w:ascii="Times New Roman" w:hAnsi="Times New Roman"/>
+          <w:b/>
+          <w:bCs/>
+          <w:i w:val="false"/>
+          <w:color w:val="000000"/>
+          <w:sz w:val="28"/>
+          <w:szCs w:val="28"/>
+        </w:rPr>
       </w:r>
     </w:p>
     <w:p>
@@ -3323,29 +3912,45 @@
         </w:rPr>
       </w:pPr>
       <w:r>
-        <w:rPr/>
-      </w:r>
-    </w:p>
-    <w:p>
-      <w:pPr>
-        <w:pStyle w:val="Normal"/>
-        <w:bidi w:val="0"/>
-        <w:spacing w:lineRule="auto" w:line="360"/>
-        <w:jc w:val="center"/>
-        <w:rPr>
-          <w:rFonts w:ascii="Times New Roman" w:hAnsi="Times New Roman"/>
-          <w:b/>
-          <w:b/>
-          <w:bCs/>
-          <w:i w:val="false"/>
-          <w:i w:val="false"/>
-          <w:color w:val="000000"/>
-          <w:sz w:val="28"/>
-          <w:szCs w:val="28"/>
-        </w:rPr>
-      </w:pPr>
-      <w:r>
-        <w:rPr/>
+        <w:rPr>
+          <w:rFonts w:ascii="Times New Roman" w:hAnsi="Times New Roman"/>
+          <w:b/>
+          <w:bCs/>
+          <w:i w:val="false"/>
+          <w:color w:val="000000"/>
+          <w:sz w:val="28"/>
+          <w:szCs w:val="28"/>
+        </w:rPr>
+      </w:r>
+    </w:p>
+    <w:p>
+      <w:pPr>
+        <w:pStyle w:val="Normal"/>
+        <w:bidi w:val="0"/>
+        <w:spacing w:lineRule="auto" w:line="360"/>
+        <w:jc w:val="center"/>
+        <w:rPr>
+          <w:rFonts w:ascii="Times New Roman" w:hAnsi="Times New Roman"/>
+          <w:b/>
+          <w:b/>
+          <w:bCs/>
+          <w:i w:val="false"/>
+          <w:i w:val="false"/>
+          <w:color w:val="000000"/>
+          <w:sz w:val="28"/>
+          <w:szCs w:val="28"/>
+        </w:rPr>
+      </w:pPr>
+      <w:r>
+        <w:rPr>
+          <w:rFonts w:ascii="Times New Roman" w:hAnsi="Times New Roman"/>
+          <w:b/>
+          <w:bCs/>
+          <w:i w:val="false"/>
+          <w:color w:val="000000"/>
+          <w:sz w:val="28"/>
+          <w:szCs w:val="28"/>
+        </w:rPr>
       </w:r>
     </w:p>
     <w:p>
@@ -3897,7 +4502,17 @@
         </w:rPr>
       </w:pPr>
       <w:r>
-        <w:rPr/>
+        <w:rPr>
+          <w:rFonts w:eastAsia="NSimSun" w:cs="Arial" w:ascii="Times New Roman" w:hAnsi="Times New Roman"/>
+          <w:b/>
+          <w:bCs/>
+          <w:i w:val="false"/>
+          <w:color w:val="000000"/>
+          <w:kern w:val="2"/>
+          <w:sz w:val="28"/>
+          <w:szCs w:val="28"/>
+          <w:lang w:val="ru-RU" w:eastAsia="zh-CN" w:bidi="hi-IN"/>
+        </w:rPr>
       </w:r>
     </w:p>
     <w:p>
@@ -3921,7 +4536,17 @@
         </w:rPr>
       </w:pPr>
       <w:r>
-        <w:rPr/>
+        <w:rPr>
+          <w:rFonts w:eastAsia="NSimSun" w:cs="Arial" w:ascii="Times New Roman" w:hAnsi="Times New Roman"/>
+          <w:b/>
+          <w:bCs/>
+          <w:i w:val="false"/>
+          <w:color w:val="000000"/>
+          <w:kern w:val="2"/>
+          <w:sz w:val="28"/>
+          <w:szCs w:val="28"/>
+          <w:lang w:val="ru-RU" w:eastAsia="zh-CN" w:bidi="hi-IN"/>
+        </w:rPr>
       </w:r>
     </w:p>
     <w:p>
@@ -3945,7 +4570,17 @@
         </w:rPr>
       </w:pPr>
       <w:r>
-        <w:rPr/>
+        <w:rPr>
+          <w:rFonts w:eastAsia="NSimSun" w:cs="Arial" w:ascii="Times New Roman" w:hAnsi="Times New Roman"/>
+          <w:b/>
+          <w:bCs/>
+          <w:i w:val="false"/>
+          <w:color w:val="000000"/>
+          <w:kern w:val="2"/>
+          <w:sz w:val="28"/>
+          <w:szCs w:val="28"/>
+          <w:lang w:val="ru-RU" w:eastAsia="zh-CN" w:bidi="hi-IN"/>
+        </w:rPr>
       </w:r>
     </w:p>
     <w:p>
@@ -3969,7 +4604,17 @@
         </w:rPr>
       </w:pPr>
       <w:r>
-        <w:rPr/>
+        <w:rPr>
+          <w:rFonts w:eastAsia="NSimSun" w:cs="Arial" w:ascii="Times New Roman" w:hAnsi="Times New Roman"/>
+          <w:b/>
+          <w:bCs/>
+          <w:i w:val="false"/>
+          <w:color w:val="000000"/>
+          <w:kern w:val="2"/>
+          <w:sz w:val="28"/>
+          <w:szCs w:val="28"/>
+          <w:lang w:val="ru-RU" w:eastAsia="zh-CN" w:bidi="hi-IN"/>
+        </w:rPr>
       </w:r>
     </w:p>
     <w:p>
@@ -5209,7 +5854,17 @@
         </w:rPr>
       </w:pPr>
       <w:r>
-        <w:rPr/>
+        <w:rPr>
+          <w:rFonts w:eastAsia="NSimSun" w:cs="Arial" w:ascii="Times New Roman" w:hAnsi="Times New Roman"/>
+          <w:b/>
+          <w:bCs/>
+          <w:i w:val="false"/>
+          <w:color w:val="000000"/>
+          <w:kern w:val="2"/>
+          <w:sz w:val="28"/>
+          <w:szCs w:val="28"/>
+          <w:lang w:val="ru-RU" w:eastAsia="zh-CN" w:bidi="hi-IN"/>
+        </w:rPr>
       </w:r>
     </w:p>
     <w:p>
@@ -5685,7 +6340,17 @@
         </w:rPr>
       </w:pPr>
       <w:r>
-        <w:rPr/>
+        <w:rPr>
+          <w:rFonts w:eastAsia="NSimSun" w:cs="Arial" w:ascii="Times New Roman" w:hAnsi="Times New Roman"/>
+          <w:b/>
+          <w:bCs/>
+          <w:i w:val="false"/>
+          <w:color w:val="000000"/>
+          <w:kern w:val="2"/>
+          <w:sz w:val="28"/>
+          <w:szCs w:val="28"/>
+          <w:lang w:val="en-US" w:eastAsia="zh-CN" w:bidi="hi-IN"/>
+        </w:rPr>
       </w:r>
     </w:p>
     <w:p>
@@ -6030,7 +6695,17 @@
         </w:rPr>
       </w:pPr>
       <w:r>
-        <w:rPr/>
+        <w:rPr>
+          <w:rFonts w:eastAsia="NSimSun" w:cs="Arial" w:ascii="Times New Roman" w:hAnsi="Times New Roman"/>
+          <w:b/>
+          <w:bCs/>
+          <w:i w:val="false"/>
+          <w:color w:val="000000"/>
+          <w:kern w:val="2"/>
+          <w:sz w:val="28"/>
+          <w:szCs w:val="28"/>
+          <w:lang w:val="en-US" w:eastAsia="zh-CN" w:bidi="hi-IN"/>
+        </w:rPr>
       </w:r>
     </w:p>
     <w:p>
@@ -6558,7 +7233,9 @@
         </w:rPr>
       </w:pPr>
       <w:r>
-        <w:rPr/>
+        <w:rPr>
+          <w:lang w:val="ru-RU"/>
+        </w:rPr>
       </w:r>
     </w:p>
     <w:p>
@@ -7363,7 +8040,15 @@
         </w:rPr>
       </w:pPr>
       <w:r>
-        <w:rPr/>
+        <w:rPr>
+          <w:rFonts w:ascii="Times New Roman" w:hAnsi="Times New Roman"/>
+          <w:b/>
+          <w:bCs/>
+          <w:i w:val="false"/>
+          <w:color w:val="000000"/>
+          <w:sz w:val="28"/>
+          <w:szCs w:val="28"/>
+        </w:rPr>
       </w:r>
     </w:p>
     <w:p>
@@ -7479,381 +8164,525 @@
         </w:rPr>
       </w:pPr>
       <w:r>
-        <w:rPr/>
-      </w:r>
-    </w:p>
-    <w:p>
-      <w:pPr>
-        <w:pStyle w:val="Normal"/>
-        <w:bidi w:val="0"/>
-        <w:spacing w:lineRule="auto" w:line="360"/>
-        <w:jc w:val="center"/>
-        <w:rPr>
-          <w:rFonts w:ascii="Times New Roman" w:hAnsi="Times New Roman"/>
-          <w:b/>
-          <w:b/>
-          <w:bCs/>
-          <w:i w:val="false"/>
-          <w:i w:val="false"/>
-          <w:color w:val="000000"/>
-          <w:sz w:val="28"/>
-          <w:szCs w:val="28"/>
-        </w:rPr>
-      </w:pPr>
-      <w:r>
-        <w:rPr/>
-      </w:r>
-    </w:p>
-    <w:p>
-      <w:pPr>
-        <w:pStyle w:val="Normal"/>
-        <w:bidi w:val="0"/>
-        <w:spacing w:lineRule="auto" w:line="360"/>
-        <w:jc w:val="center"/>
-        <w:rPr>
-          <w:rFonts w:ascii="Times New Roman" w:hAnsi="Times New Roman"/>
-          <w:b/>
-          <w:b/>
-          <w:bCs/>
-          <w:i w:val="false"/>
-          <w:i w:val="false"/>
-          <w:color w:val="000000"/>
-          <w:sz w:val="28"/>
-          <w:szCs w:val="28"/>
-        </w:rPr>
-      </w:pPr>
-      <w:r>
-        <w:rPr/>
-      </w:r>
-    </w:p>
-    <w:p>
-      <w:pPr>
-        <w:pStyle w:val="Normal"/>
-        <w:bidi w:val="0"/>
-        <w:spacing w:lineRule="auto" w:line="360"/>
-        <w:jc w:val="center"/>
-        <w:rPr>
-          <w:rFonts w:ascii="Times New Roman" w:hAnsi="Times New Roman"/>
-          <w:b/>
-          <w:b/>
-          <w:bCs/>
-          <w:i w:val="false"/>
-          <w:i w:val="false"/>
-          <w:color w:val="000000"/>
-          <w:sz w:val="28"/>
-          <w:szCs w:val="28"/>
-        </w:rPr>
-      </w:pPr>
-      <w:r>
-        <w:rPr/>
-      </w:r>
-    </w:p>
-    <w:p>
-      <w:pPr>
-        <w:pStyle w:val="Normal"/>
-        <w:bidi w:val="0"/>
-        <w:spacing w:lineRule="auto" w:line="360"/>
-        <w:jc w:val="center"/>
-        <w:rPr>
-          <w:rFonts w:ascii="Times New Roman" w:hAnsi="Times New Roman"/>
-          <w:b/>
-          <w:b/>
-          <w:bCs/>
-          <w:i w:val="false"/>
-          <w:i w:val="false"/>
-          <w:color w:val="000000"/>
-          <w:sz w:val="28"/>
-          <w:szCs w:val="28"/>
-        </w:rPr>
-      </w:pPr>
-      <w:r>
-        <w:rPr/>
-      </w:r>
-    </w:p>
-    <w:p>
-      <w:pPr>
-        <w:pStyle w:val="Normal"/>
-        <w:bidi w:val="0"/>
-        <w:spacing w:lineRule="auto" w:line="360"/>
-        <w:jc w:val="center"/>
-        <w:rPr>
-          <w:rFonts w:ascii="Times New Roman" w:hAnsi="Times New Roman"/>
-          <w:b/>
-          <w:b/>
-          <w:bCs/>
-          <w:i w:val="false"/>
-          <w:i w:val="false"/>
-          <w:color w:val="000000"/>
-          <w:sz w:val="28"/>
-          <w:szCs w:val="28"/>
-        </w:rPr>
-      </w:pPr>
-      <w:r>
-        <w:rPr/>
-      </w:r>
-    </w:p>
-    <w:p>
-      <w:pPr>
-        <w:pStyle w:val="Normal"/>
-        <w:bidi w:val="0"/>
-        <w:spacing w:lineRule="auto" w:line="360"/>
-        <w:jc w:val="center"/>
-        <w:rPr>
-          <w:rFonts w:ascii="Times New Roman" w:hAnsi="Times New Roman"/>
-          <w:b/>
-          <w:b/>
-          <w:bCs/>
-          <w:i w:val="false"/>
-          <w:i w:val="false"/>
-          <w:color w:val="000000"/>
-          <w:sz w:val="28"/>
-          <w:szCs w:val="28"/>
-        </w:rPr>
-      </w:pPr>
-      <w:r>
-        <w:rPr/>
-      </w:r>
-    </w:p>
-    <w:p>
-      <w:pPr>
-        <w:pStyle w:val="Normal"/>
-        <w:bidi w:val="0"/>
-        <w:spacing w:lineRule="auto" w:line="360"/>
-        <w:jc w:val="center"/>
-        <w:rPr>
-          <w:rFonts w:ascii="Times New Roman" w:hAnsi="Times New Roman"/>
-          <w:b/>
-          <w:b/>
-          <w:bCs/>
-          <w:i w:val="false"/>
-          <w:i w:val="false"/>
-          <w:color w:val="000000"/>
-          <w:sz w:val="28"/>
-          <w:szCs w:val="28"/>
-        </w:rPr>
-      </w:pPr>
-      <w:r>
-        <w:rPr/>
-      </w:r>
-    </w:p>
-    <w:p>
-      <w:pPr>
-        <w:pStyle w:val="Normal"/>
-        <w:bidi w:val="0"/>
-        <w:spacing w:lineRule="auto" w:line="360"/>
-        <w:jc w:val="center"/>
-        <w:rPr>
-          <w:rFonts w:ascii="Times New Roman" w:hAnsi="Times New Roman"/>
-          <w:b/>
-          <w:b/>
-          <w:bCs/>
-          <w:i w:val="false"/>
-          <w:i w:val="false"/>
-          <w:color w:val="000000"/>
-          <w:sz w:val="28"/>
-          <w:szCs w:val="28"/>
-        </w:rPr>
-      </w:pPr>
-      <w:r>
-        <w:rPr/>
-      </w:r>
-    </w:p>
-    <w:p>
-      <w:pPr>
-        <w:pStyle w:val="Normal"/>
-        <w:bidi w:val="0"/>
-        <w:spacing w:lineRule="auto" w:line="360"/>
-        <w:jc w:val="center"/>
-        <w:rPr>
-          <w:rFonts w:ascii="Times New Roman" w:hAnsi="Times New Roman"/>
-          <w:b/>
-          <w:b/>
-          <w:bCs/>
-          <w:i w:val="false"/>
-          <w:i w:val="false"/>
-          <w:color w:val="000000"/>
-          <w:sz w:val="28"/>
-          <w:szCs w:val="28"/>
-        </w:rPr>
-      </w:pPr>
-      <w:r>
-        <w:rPr/>
-      </w:r>
-    </w:p>
-    <w:p>
-      <w:pPr>
-        <w:pStyle w:val="Normal"/>
-        <w:bidi w:val="0"/>
-        <w:spacing w:lineRule="auto" w:line="360"/>
-        <w:jc w:val="center"/>
-        <w:rPr>
-          <w:rFonts w:ascii="Times New Roman" w:hAnsi="Times New Roman"/>
-          <w:b/>
-          <w:b/>
-          <w:bCs/>
-          <w:i w:val="false"/>
-          <w:i w:val="false"/>
-          <w:color w:val="000000"/>
-          <w:sz w:val="28"/>
-          <w:szCs w:val="28"/>
-        </w:rPr>
-      </w:pPr>
-      <w:r>
-        <w:rPr/>
-      </w:r>
-    </w:p>
-    <w:p>
-      <w:pPr>
-        <w:pStyle w:val="Normal"/>
-        <w:bidi w:val="0"/>
-        <w:spacing w:lineRule="auto" w:line="360"/>
-        <w:jc w:val="center"/>
-        <w:rPr>
-          <w:rFonts w:ascii="Times New Roman" w:hAnsi="Times New Roman"/>
-          <w:b/>
-          <w:b/>
-          <w:bCs/>
-          <w:i w:val="false"/>
-          <w:i w:val="false"/>
-          <w:color w:val="000000"/>
-          <w:sz w:val="28"/>
-          <w:szCs w:val="28"/>
-        </w:rPr>
-      </w:pPr>
-      <w:r>
-        <w:rPr/>
-      </w:r>
-    </w:p>
-    <w:p>
-      <w:pPr>
-        <w:pStyle w:val="Normal"/>
-        <w:bidi w:val="0"/>
-        <w:spacing w:lineRule="auto" w:line="360"/>
-        <w:jc w:val="center"/>
-        <w:rPr>
-          <w:rFonts w:ascii="Times New Roman" w:hAnsi="Times New Roman"/>
-          <w:b/>
-          <w:b/>
-          <w:bCs/>
-          <w:i w:val="false"/>
-          <w:i w:val="false"/>
-          <w:color w:val="000000"/>
-          <w:sz w:val="28"/>
-          <w:szCs w:val="28"/>
-        </w:rPr>
-      </w:pPr>
-      <w:r>
-        <w:rPr/>
-      </w:r>
-    </w:p>
-    <w:p>
-      <w:pPr>
-        <w:pStyle w:val="Normal"/>
-        <w:bidi w:val="0"/>
-        <w:spacing w:lineRule="auto" w:line="360"/>
-        <w:jc w:val="center"/>
-        <w:rPr>
-          <w:rFonts w:ascii="Times New Roman" w:hAnsi="Times New Roman"/>
-          <w:b/>
-          <w:b/>
-          <w:bCs/>
-          <w:i w:val="false"/>
-          <w:i w:val="false"/>
-          <w:color w:val="000000"/>
-          <w:sz w:val="28"/>
-          <w:szCs w:val="28"/>
-        </w:rPr>
-      </w:pPr>
-      <w:r>
-        <w:rPr/>
-      </w:r>
-    </w:p>
-    <w:p>
-      <w:pPr>
-        <w:pStyle w:val="Normal"/>
-        <w:bidi w:val="0"/>
-        <w:spacing w:lineRule="auto" w:line="360"/>
-        <w:jc w:val="center"/>
-        <w:rPr>
-          <w:rFonts w:ascii="Times New Roman" w:hAnsi="Times New Roman"/>
-          <w:b/>
-          <w:b/>
-          <w:bCs/>
-          <w:i w:val="false"/>
-          <w:i w:val="false"/>
-          <w:color w:val="000000"/>
-          <w:sz w:val="28"/>
-          <w:szCs w:val="28"/>
-        </w:rPr>
-      </w:pPr>
-      <w:r>
-        <w:rPr/>
-      </w:r>
-    </w:p>
-    <w:p>
-      <w:pPr>
-        <w:pStyle w:val="Normal"/>
-        <w:bidi w:val="0"/>
-        <w:spacing w:lineRule="auto" w:line="360"/>
-        <w:jc w:val="center"/>
-        <w:rPr>
-          <w:rFonts w:ascii="Times New Roman" w:hAnsi="Times New Roman"/>
-          <w:b/>
-          <w:b/>
-          <w:bCs/>
-          <w:i w:val="false"/>
-          <w:i w:val="false"/>
-          <w:color w:val="000000"/>
-          <w:sz w:val="28"/>
-          <w:szCs w:val="28"/>
-        </w:rPr>
-      </w:pPr>
-      <w:r>
-        <w:rPr/>
-      </w:r>
-    </w:p>
-    <w:p>
-      <w:pPr>
-        <w:pStyle w:val="Normal"/>
-        <w:bidi w:val="0"/>
-        <w:spacing w:lineRule="auto" w:line="360"/>
-        <w:jc w:val="center"/>
-        <w:rPr>
-          <w:rFonts w:ascii="Times New Roman" w:hAnsi="Times New Roman"/>
-          <w:b/>
-          <w:b/>
-          <w:bCs/>
-          <w:i w:val="false"/>
-          <w:i w:val="false"/>
-          <w:color w:val="000000"/>
-          <w:sz w:val="28"/>
-          <w:szCs w:val="28"/>
-        </w:rPr>
-      </w:pPr>
-      <w:r>
-        <w:rPr/>
-      </w:r>
-    </w:p>
-    <w:p>
-      <w:pPr>
-        <w:pStyle w:val="Normal"/>
-        <w:bidi w:val="0"/>
-        <w:spacing w:lineRule="auto" w:line="360"/>
-        <w:jc w:val="center"/>
-        <w:rPr>
-          <w:rFonts w:ascii="Times New Roman" w:hAnsi="Times New Roman"/>
-          <w:b/>
-          <w:b/>
-          <w:bCs/>
-          <w:i w:val="false"/>
-          <w:i w:val="false"/>
-          <w:color w:val="000000"/>
-          <w:sz w:val="28"/>
-          <w:szCs w:val="28"/>
-        </w:rPr>
-      </w:pPr>
-      <w:r>
-        <w:rPr/>
+        <w:rPr>
+          <w:rFonts w:ascii="Times New Roman" w:hAnsi="Times New Roman"/>
+          <w:b/>
+          <w:bCs/>
+          <w:i w:val="false"/>
+          <w:color w:val="000000"/>
+          <w:sz w:val="28"/>
+          <w:szCs w:val="28"/>
+        </w:rPr>
+      </w:r>
+    </w:p>
+    <w:p>
+      <w:pPr>
+        <w:pStyle w:val="Normal"/>
+        <w:bidi w:val="0"/>
+        <w:spacing w:lineRule="auto" w:line="360"/>
+        <w:jc w:val="center"/>
+        <w:rPr>
+          <w:rFonts w:ascii="Times New Roman" w:hAnsi="Times New Roman"/>
+          <w:b/>
+          <w:b/>
+          <w:bCs/>
+          <w:i w:val="false"/>
+          <w:i w:val="false"/>
+          <w:color w:val="000000"/>
+          <w:sz w:val="28"/>
+          <w:szCs w:val="28"/>
+        </w:rPr>
+      </w:pPr>
+      <w:r>
+        <w:rPr>
+          <w:rFonts w:ascii="Times New Roman" w:hAnsi="Times New Roman"/>
+          <w:b/>
+          <w:bCs/>
+          <w:i w:val="false"/>
+          <w:color w:val="000000"/>
+          <w:sz w:val="28"/>
+          <w:szCs w:val="28"/>
+        </w:rPr>
+      </w:r>
+    </w:p>
+    <w:p>
+      <w:pPr>
+        <w:pStyle w:val="Normal"/>
+        <w:bidi w:val="0"/>
+        <w:spacing w:lineRule="auto" w:line="360"/>
+        <w:jc w:val="center"/>
+        <w:rPr>
+          <w:rFonts w:ascii="Times New Roman" w:hAnsi="Times New Roman"/>
+          <w:b/>
+          <w:b/>
+          <w:bCs/>
+          <w:i w:val="false"/>
+          <w:i w:val="false"/>
+          <w:color w:val="000000"/>
+          <w:sz w:val="28"/>
+          <w:szCs w:val="28"/>
+        </w:rPr>
+      </w:pPr>
+      <w:r>
+        <w:rPr>
+          <w:rFonts w:ascii="Times New Roman" w:hAnsi="Times New Roman"/>
+          <w:b/>
+          <w:bCs/>
+          <w:i w:val="false"/>
+          <w:color w:val="000000"/>
+          <w:sz w:val="28"/>
+          <w:szCs w:val="28"/>
+        </w:rPr>
+      </w:r>
+    </w:p>
+    <w:p>
+      <w:pPr>
+        <w:pStyle w:val="Normal"/>
+        <w:bidi w:val="0"/>
+        <w:spacing w:lineRule="auto" w:line="360"/>
+        <w:jc w:val="center"/>
+        <w:rPr>
+          <w:rFonts w:ascii="Times New Roman" w:hAnsi="Times New Roman"/>
+          <w:b/>
+          <w:b/>
+          <w:bCs/>
+          <w:i w:val="false"/>
+          <w:i w:val="false"/>
+          <w:color w:val="000000"/>
+          <w:sz w:val="28"/>
+          <w:szCs w:val="28"/>
+        </w:rPr>
+      </w:pPr>
+      <w:r>
+        <w:rPr>
+          <w:rFonts w:ascii="Times New Roman" w:hAnsi="Times New Roman"/>
+          <w:b/>
+          <w:bCs/>
+          <w:i w:val="false"/>
+          <w:color w:val="000000"/>
+          <w:sz w:val="28"/>
+          <w:szCs w:val="28"/>
+        </w:rPr>
+      </w:r>
+    </w:p>
+    <w:p>
+      <w:pPr>
+        <w:pStyle w:val="Normal"/>
+        <w:bidi w:val="0"/>
+        <w:spacing w:lineRule="auto" w:line="360"/>
+        <w:jc w:val="center"/>
+        <w:rPr>
+          <w:rFonts w:ascii="Times New Roman" w:hAnsi="Times New Roman"/>
+          <w:b/>
+          <w:b/>
+          <w:bCs/>
+          <w:i w:val="false"/>
+          <w:i w:val="false"/>
+          <w:color w:val="000000"/>
+          <w:sz w:val="28"/>
+          <w:szCs w:val="28"/>
+        </w:rPr>
+      </w:pPr>
+      <w:r>
+        <w:rPr>
+          <w:rFonts w:ascii="Times New Roman" w:hAnsi="Times New Roman"/>
+          <w:b/>
+          <w:bCs/>
+          <w:i w:val="false"/>
+          <w:color w:val="000000"/>
+          <w:sz w:val="28"/>
+          <w:szCs w:val="28"/>
+        </w:rPr>
+      </w:r>
+    </w:p>
+    <w:p>
+      <w:pPr>
+        <w:pStyle w:val="Normal"/>
+        <w:bidi w:val="0"/>
+        <w:spacing w:lineRule="auto" w:line="360"/>
+        <w:jc w:val="center"/>
+        <w:rPr>
+          <w:rFonts w:ascii="Times New Roman" w:hAnsi="Times New Roman"/>
+          <w:b/>
+          <w:b/>
+          <w:bCs/>
+          <w:i w:val="false"/>
+          <w:i w:val="false"/>
+          <w:color w:val="000000"/>
+          <w:sz w:val="28"/>
+          <w:szCs w:val="28"/>
+        </w:rPr>
+      </w:pPr>
+      <w:r>
+        <w:rPr>
+          <w:rFonts w:ascii="Times New Roman" w:hAnsi="Times New Roman"/>
+          <w:b/>
+          <w:bCs/>
+          <w:i w:val="false"/>
+          <w:color w:val="000000"/>
+          <w:sz w:val="28"/>
+          <w:szCs w:val="28"/>
+        </w:rPr>
+      </w:r>
+    </w:p>
+    <w:p>
+      <w:pPr>
+        <w:pStyle w:val="Normal"/>
+        <w:bidi w:val="0"/>
+        <w:spacing w:lineRule="auto" w:line="360"/>
+        <w:jc w:val="center"/>
+        <w:rPr>
+          <w:rFonts w:ascii="Times New Roman" w:hAnsi="Times New Roman"/>
+          <w:b/>
+          <w:b/>
+          <w:bCs/>
+          <w:i w:val="false"/>
+          <w:i w:val="false"/>
+          <w:color w:val="000000"/>
+          <w:sz w:val="28"/>
+          <w:szCs w:val="28"/>
+        </w:rPr>
+      </w:pPr>
+      <w:r>
+        <w:rPr>
+          <w:rFonts w:ascii="Times New Roman" w:hAnsi="Times New Roman"/>
+          <w:b/>
+          <w:bCs/>
+          <w:i w:val="false"/>
+          <w:color w:val="000000"/>
+          <w:sz w:val="28"/>
+          <w:szCs w:val="28"/>
+        </w:rPr>
+      </w:r>
+    </w:p>
+    <w:p>
+      <w:pPr>
+        <w:pStyle w:val="Normal"/>
+        <w:bidi w:val="0"/>
+        <w:spacing w:lineRule="auto" w:line="360"/>
+        <w:jc w:val="center"/>
+        <w:rPr>
+          <w:rFonts w:ascii="Times New Roman" w:hAnsi="Times New Roman"/>
+          <w:b/>
+          <w:b/>
+          <w:bCs/>
+          <w:i w:val="false"/>
+          <w:i w:val="false"/>
+          <w:color w:val="000000"/>
+          <w:sz w:val="28"/>
+          <w:szCs w:val="28"/>
+        </w:rPr>
+      </w:pPr>
+      <w:r>
+        <w:rPr>
+          <w:rFonts w:ascii="Times New Roman" w:hAnsi="Times New Roman"/>
+          <w:b/>
+          <w:bCs/>
+          <w:i w:val="false"/>
+          <w:color w:val="000000"/>
+          <w:sz w:val="28"/>
+          <w:szCs w:val="28"/>
+        </w:rPr>
+      </w:r>
+    </w:p>
+    <w:p>
+      <w:pPr>
+        <w:pStyle w:val="Normal"/>
+        <w:bidi w:val="0"/>
+        <w:spacing w:lineRule="auto" w:line="360"/>
+        <w:jc w:val="center"/>
+        <w:rPr>
+          <w:rFonts w:ascii="Times New Roman" w:hAnsi="Times New Roman"/>
+          <w:b/>
+          <w:b/>
+          <w:bCs/>
+          <w:i w:val="false"/>
+          <w:i w:val="false"/>
+          <w:color w:val="000000"/>
+          <w:sz w:val="28"/>
+          <w:szCs w:val="28"/>
+        </w:rPr>
+      </w:pPr>
+      <w:r>
+        <w:rPr>
+          <w:rFonts w:ascii="Times New Roman" w:hAnsi="Times New Roman"/>
+          <w:b/>
+          <w:bCs/>
+          <w:i w:val="false"/>
+          <w:color w:val="000000"/>
+          <w:sz w:val="28"/>
+          <w:szCs w:val="28"/>
+        </w:rPr>
+      </w:r>
+    </w:p>
+    <w:p>
+      <w:pPr>
+        <w:pStyle w:val="Normal"/>
+        <w:bidi w:val="0"/>
+        <w:spacing w:lineRule="auto" w:line="360"/>
+        <w:jc w:val="center"/>
+        <w:rPr>
+          <w:rFonts w:ascii="Times New Roman" w:hAnsi="Times New Roman"/>
+          <w:b/>
+          <w:b/>
+          <w:bCs/>
+          <w:i w:val="false"/>
+          <w:i w:val="false"/>
+          <w:color w:val="000000"/>
+          <w:sz w:val="28"/>
+          <w:szCs w:val="28"/>
+        </w:rPr>
+      </w:pPr>
+      <w:r>
+        <w:rPr>
+          <w:rFonts w:ascii="Times New Roman" w:hAnsi="Times New Roman"/>
+          <w:b/>
+          <w:bCs/>
+          <w:i w:val="false"/>
+          <w:color w:val="000000"/>
+          <w:sz w:val="28"/>
+          <w:szCs w:val="28"/>
+        </w:rPr>
+      </w:r>
+    </w:p>
+    <w:p>
+      <w:pPr>
+        <w:pStyle w:val="Normal"/>
+        <w:bidi w:val="0"/>
+        <w:spacing w:lineRule="auto" w:line="360"/>
+        <w:jc w:val="center"/>
+        <w:rPr>
+          <w:rFonts w:ascii="Times New Roman" w:hAnsi="Times New Roman"/>
+          <w:b/>
+          <w:b/>
+          <w:bCs/>
+          <w:i w:val="false"/>
+          <w:i w:val="false"/>
+          <w:color w:val="000000"/>
+          <w:sz w:val="28"/>
+          <w:szCs w:val="28"/>
+        </w:rPr>
+      </w:pPr>
+      <w:r>
+        <w:rPr>
+          <w:rFonts w:ascii="Times New Roman" w:hAnsi="Times New Roman"/>
+          <w:b/>
+          <w:bCs/>
+          <w:i w:val="false"/>
+          <w:color w:val="000000"/>
+          <w:sz w:val="28"/>
+          <w:szCs w:val="28"/>
+        </w:rPr>
+      </w:r>
+    </w:p>
+    <w:p>
+      <w:pPr>
+        <w:pStyle w:val="Normal"/>
+        <w:bidi w:val="0"/>
+        <w:spacing w:lineRule="auto" w:line="360"/>
+        <w:jc w:val="center"/>
+        <w:rPr>
+          <w:rFonts w:ascii="Times New Roman" w:hAnsi="Times New Roman"/>
+          <w:b/>
+          <w:b/>
+          <w:bCs/>
+          <w:i w:val="false"/>
+          <w:i w:val="false"/>
+          <w:color w:val="000000"/>
+          <w:sz w:val="28"/>
+          <w:szCs w:val="28"/>
+        </w:rPr>
+      </w:pPr>
+      <w:r>
+        <w:rPr>
+          <w:rFonts w:ascii="Times New Roman" w:hAnsi="Times New Roman"/>
+          <w:b/>
+          <w:bCs/>
+          <w:i w:val="false"/>
+          <w:color w:val="000000"/>
+          <w:sz w:val="28"/>
+          <w:szCs w:val="28"/>
+        </w:rPr>
+      </w:r>
+    </w:p>
+    <w:p>
+      <w:pPr>
+        <w:pStyle w:val="Normal"/>
+        <w:bidi w:val="0"/>
+        <w:spacing w:lineRule="auto" w:line="360"/>
+        <w:jc w:val="center"/>
+        <w:rPr>
+          <w:rFonts w:ascii="Times New Roman" w:hAnsi="Times New Roman"/>
+          <w:b/>
+          <w:b/>
+          <w:bCs/>
+          <w:i w:val="false"/>
+          <w:i w:val="false"/>
+          <w:color w:val="000000"/>
+          <w:sz w:val="28"/>
+          <w:szCs w:val="28"/>
+        </w:rPr>
+      </w:pPr>
+      <w:r>
+        <w:rPr>
+          <w:rFonts w:ascii="Times New Roman" w:hAnsi="Times New Roman"/>
+          <w:b/>
+          <w:bCs/>
+          <w:i w:val="false"/>
+          <w:color w:val="000000"/>
+          <w:sz w:val="28"/>
+          <w:szCs w:val="28"/>
+        </w:rPr>
+      </w:r>
+    </w:p>
+    <w:p>
+      <w:pPr>
+        <w:pStyle w:val="Normal"/>
+        <w:bidi w:val="0"/>
+        <w:spacing w:lineRule="auto" w:line="360"/>
+        <w:jc w:val="center"/>
+        <w:rPr>
+          <w:rFonts w:ascii="Times New Roman" w:hAnsi="Times New Roman"/>
+          <w:b/>
+          <w:b/>
+          <w:bCs/>
+          <w:i w:val="false"/>
+          <w:i w:val="false"/>
+          <w:color w:val="000000"/>
+          <w:sz w:val="28"/>
+          <w:szCs w:val="28"/>
+        </w:rPr>
+      </w:pPr>
+      <w:r>
+        <w:rPr>
+          <w:rFonts w:ascii="Times New Roman" w:hAnsi="Times New Roman"/>
+          <w:b/>
+          <w:bCs/>
+          <w:i w:val="false"/>
+          <w:color w:val="000000"/>
+          <w:sz w:val="28"/>
+          <w:szCs w:val="28"/>
+        </w:rPr>
+      </w:r>
+    </w:p>
+    <w:p>
+      <w:pPr>
+        <w:pStyle w:val="Normal"/>
+        <w:bidi w:val="0"/>
+        <w:spacing w:lineRule="auto" w:line="360"/>
+        <w:jc w:val="center"/>
+        <w:rPr>
+          <w:rFonts w:ascii="Times New Roman" w:hAnsi="Times New Roman"/>
+          <w:b/>
+          <w:b/>
+          <w:bCs/>
+          <w:i w:val="false"/>
+          <w:i w:val="false"/>
+          <w:color w:val="000000"/>
+          <w:sz w:val="28"/>
+          <w:szCs w:val="28"/>
+        </w:rPr>
+      </w:pPr>
+      <w:r>
+        <w:rPr>
+          <w:rFonts w:ascii="Times New Roman" w:hAnsi="Times New Roman"/>
+          <w:b/>
+          <w:bCs/>
+          <w:i w:val="false"/>
+          <w:color w:val="000000"/>
+          <w:sz w:val="28"/>
+          <w:szCs w:val="28"/>
+        </w:rPr>
+      </w:r>
+    </w:p>
+    <w:p>
+      <w:pPr>
+        <w:pStyle w:val="Normal"/>
+        <w:bidi w:val="0"/>
+        <w:spacing w:lineRule="auto" w:line="360"/>
+        <w:jc w:val="center"/>
+        <w:rPr>
+          <w:rFonts w:ascii="Times New Roman" w:hAnsi="Times New Roman"/>
+          <w:b/>
+          <w:b/>
+          <w:bCs/>
+          <w:i w:val="false"/>
+          <w:i w:val="false"/>
+          <w:color w:val="000000"/>
+          <w:sz w:val="28"/>
+          <w:szCs w:val="28"/>
+        </w:rPr>
+      </w:pPr>
+      <w:r>
+        <w:rPr>
+          <w:rFonts w:ascii="Times New Roman" w:hAnsi="Times New Roman"/>
+          <w:b/>
+          <w:bCs/>
+          <w:i w:val="false"/>
+          <w:color w:val="000000"/>
+          <w:sz w:val="28"/>
+          <w:szCs w:val="28"/>
+        </w:rPr>
+      </w:r>
+    </w:p>
+    <w:p>
+      <w:pPr>
+        <w:pStyle w:val="Normal"/>
+        <w:bidi w:val="0"/>
+        <w:spacing w:lineRule="auto" w:line="360"/>
+        <w:jc w:val="center"/>
+        <w:rPr>
+          <w:rFonts w:ascii="Times New Roman" w:hAnsi="Times New Roman"/>
+          <w:b/>
+          <w:b/>
+          <w:bCs/>
+          <w:i w:val="false"/>
+          <w:i w:val="false"/>
+          <w:color w:val="000000"/>
+          <w:sz w:val="28"/>
+          <w:szCs w:val="28"/>
+        </w:rPr>
+      </w:pPr>
+      <w:r>
+        <w:rPr>
+          <w:rFonts w:ascii="Times New Roman" w:hAnsi="Times New Roman"/>
+          <w:b/>
+          <w:bCs/>
+          <w:i w:val="false"/>
+          <w:color w:val="000000"/>
+          <w:sz w:val="28"/>
+          <w:szCs w:val="28"/>
+        </w:rPr>
+      </w:r>
+    </w:p>
+    <w:p>
+      <w:pPr>
+        <w:pStyle w:val="Normal"/>
+        <w:bidi w:val="0"/>
+        <w:spacing w:lineRule="auto" w:line="360"/>
+        <w:jc w:val="center"/>
+        <w:rPr>
+          <w:rFonts w:ascii="Times New Roman" w:hAnsi="Times New Roman"/>
+          <w:b/>
+          <w:b/>
+          <w:bCs/>
+          <w:i w:val="false"/>
+          <w:i w:val="false"/>
+          <w:color w:val="000000"/>
+          <w:sz w:val="28"/>
+          <w:szCs w:val="28"/>
+        </w:rPr>
+      </w:pPr>
+      <w:r>
+        <w:rPr>
+          <w:rFonts w:ascii="Times New Roman" w:hAnsi="Times New Roman"/>
+          <w:b/>
+          <w:bCs/>
+          <w:i w:val="false"/>
+          <w:color w:val="000000"/>
+          <w:sz w:val="28"/>
+          <w:szCs w:val="28"/>
+        </w:rPr>
       </w:r>
     </w:p>
     <w:p>
@@ -8045,6 +8874,211 @@
           <w:szCs w:val="28"/>
         </w:rPr>
         <w:t>Клячин В.А. Математические методы компьютерной графики. Монография. / Клячин В.А. – Волгоград: Издательство Волгоградский государственный университет, 2008. – 130 с.</w:t>
+      </w:r>
+    </w:p>
+    <w:p>
+      <w:pPr>
+        <w:pStyle w:val="ListParagraph"/>
+        <w:numPr>
+          <w:ilvl w:val="0"/>
+          <w:numId w:val="3"/>
+        </w:numPr>
+        <w:bidi w:val="0"/>
+        <w:spacing w:lineRule="auto" w:line="360"/>
+        <w:jc w:val="left"/>
+        <w:rPr>
+          <w:rFonts w:ascii="Times New Roman" w:hAnsi="Times New Roman"/>
+          <w:sz w:val="28"/>
+          <w:szCs w:val="28"/>
+        </w:rPr>
+      </w:pPr>
+      <w:r>
+        <w:rPr>
+          <w:rFonts w:ascii="Times New Roman" w:hAnsi="Times New Roman"/>
+          <w:i w:val="false"/>
+          <w:color w:val="000000"/>
+          <w:sz w:val="28"/>
+          <w:szCs w:val="28"/>
+        </w:rPr>
+        <w:t>Шелл Дж. Геймдизайн. Как создать игру, в которую будут играть все / пер. с англ. А.Лысенко. - Москва, ООО «Альпина Паблишер», 2019. - 820 с.</w:t>
+      </w:r>
+    </w:p>
+    <w:p>
+      <w:pPr>
+        <w:pStyle w:val="ListParagraph"/>
+        <w:numPr>
+          <w:ilvl w:val="0"/>
+          <w:numId w:val="3"/>
+        </w:numPr>
+        <w:bidi w:val="0"/>
+        <w:spacing w:lineRule="auto" w:line="360"/>
+        <w:jc w:val="left"/>
+        <w:rPr>
+          <w:rFonts w:ascii="Times New Roman" w:hAnsi="Times New Roman"/>
+          <w:sz w:val="28"/>
+          <w:szCs w:val="28"/>
+        </w:rPr>
+      </w:pPr>
+      <w:r>
+        <w:rPr>
+          <w:rFonts w:ascii="Times New Roman" w:hAnsi="Times New Roman"/>
+          <w:i w:val="false"/>
+          <w:color w:val="000000"/>
+          <w:sz w:val="28"/>
+          <w:szCs w:val="28"/>
+          <w:lang w:val="en-US"/>
+        </w:rPr>
+        <w:t xml:space="preserve">Fullerton, T. Game Design Workshop: A Playcentric Approach to Creating Innovative Games. - </w:t>
+      </w:r>
+      <w:r>
+        <w:rPr>
+          <w:rFonts w:eastAsia="NSimSun" w:cs="Arial" w:ascii="Times New Roman" w:hAnsi="Times New Roman"/>
+          <w:i w:val="false"/>
+          <w:color w:val="000000"/>
+          <w:kern w:val="2"/>
+          <w:sz w:val="28"/>
+          <w:szCs w:val="28"/>
+          <w:lang w:val="ru-RU" w:eastAsia="zh-CN" w:bidi="hi-IN"/>
+        </w:rPr>
+        <w:t>Берлингтон</w:t>
+      </w:r>
+      <w:r>
+        <w:rPr>
+          <w:rFonts w:ascii="Times New Roman" w:hAnsi="Times New Roman"/>
+          <w:i w:val="false"/>
+          <w:color w:val="000000"/>
+          <w:sz w:val="28"/>
+          <w:szCs w:val="28"/>
+          <w:lang w:val="en-US"/>
+        </w:rPr>
+        <w:t>, Morgan Kauffman Publishers,</w:t>
+      </w:r>
+      <w:r>
+        <w:rPr>
+          <w:rFonts w:ascii="Times New Roman" w:hAnsi="Times New Roman"/>
+          <w:i w:val="false"/>
+          <w:color w:val="000000"/>
+          <w:sz w:val="28"/>
+          <w:szCs w:val="28"/>
+          <w:lang w:val="ru-RU"/>
+        </w:rPr>
+        <w:t xml:space="preserve"> 2008. -</w:t>
+      </w:r>
+      <w:r>
+        <w:rPr>
+          <w:rFonts w:ascii="Times New Roman" w:hAnsi="Times New Roman"/>
+          <w:i w:val="false"/>
+          <w:color w:val="000000"/>
+          <w:sz w:val="28"/>
+          <w:szCs w:val="28"/>
+          <w:lang w:val="en-US"/>
+        </w:rPr>
+        <w:t xml:space="preserve"> 535 </w:t>
+      </w:r>
+      <w:r>
+        <w:rPr>
+          <w:rFonts w:ascii="Times New Roman" w:hAnsi="Times New Roman"/>
+          <w:i w:val="false"/>
+          <w:color w:val="000000"/>
+          <w:sz w:val="28"/>
+          <w:szCs w:val="28"/>
+          <w:lang w:val="ru-RU"/>
+        </w:rPr>
+        <w:t>с.</w:t>
+      </w:r>
+    </w:p>
+    <w:p>
+      <w:pPr>
+        <w:pStyle w:val="ListParagraph"/>
+        <w:numPr>
+          <w:ilvl w:val="0"/>
+          <w:numId w:val="3"/>
+        </w:numPr>
+        <w:bidi w:val="0"/>
+        <w:spacing w:lineRule="auto" w:line="360"/>
+        <w:jc w:val="left"/>
+        <w:rPr>
+          <w:rFonts w:ascii="Times New Roman" w:hAnsi="Times New Roman"/>
+          <w:sz w:val="28"/>
+          <w:szCs w:val="28"/>
+        </w:rPr>
+      </w:pPr>
+      <w:r>
+        <w:rPr>
+          <w:rFonts w:ascii="Times New Roman" w:hAnsi="Times New Roman"/>
+          <w:i w:val="false"/>
+          <w:color w:val="000000"/>
+          <w:sz w:val="28"/>
+          <w:szCs w:val="28"/>
+          <w:lang w:val="ru-RU"/>
+        </w:rPr>
+        <w:t xml:space="preserve">Бонд Дж. Гибсон. </w:t>
+      </w:r>
+      <w:r>
+        <w:rPr>
+          <w:rFonts w:ascii="Times New Roman" w:hAnsi="Times New Roman"/>
+          <w:i w:val="false"/>
+          <w:color w:val="000000"/>
+          <w:sz w:val="28"/>
+          <w:szCs w:val="28"/>
+          <w:lang w:val="en-US"/>
+        </w:rPr>
+        <w:t xml:space="preserve">Unity </w:t>
+      </w:r>
+      <w:r>
+        <w:rPr>
+          <w:rFonts w:ascii="Times New Roman" w:hAnsi="Times New Roman"/>
+          <w:i w:val="false"/>
+          <w:color w:val="000000"/>
+          <w:sz w:val="28"/>
+          <w:szCs w:val="28"/>
+          <w:lang w:val="ru-RU"/>
+        </w:rPr>
+        <w:t xml:space="preserve">и </w:t>
+      </w:r>
+      <w:r>
+        <w:rPr>
+          <w:rFonts w:ascii="Times New Roman" w:hAnsi="Times New Roman"/>
+          <w:i w:val="false"/>
+          <w:color w:val="000000"/>
+          <w:sz w:val="28"/>
+          <w:szCs w:val="28"/>
+          <w:lang w:val="en-US"/>
+        </w:rPr>
+        <w:t xml:space="preserve">C#. </w:t>
+      </w:r>
+      <w:r>
+        <w:rPr>
+          <w:rFonts w:ascii="Times New Roman" w:hAnsi="Times New Roman"/>
+          <w:i w:val="false"/>
+          <w:color w:val="000000"/>
+          <w:sz w:val="28"/>
+          <w:szCs w:val="28"/>
+          <w:lang w:val="ru-RU"/>
+        </w:rPr>
+        <w:t xml:space="preserve">Геймдев от идеи до реализации. - Санкт-Петербург: Питер, 2019. - </w:t>
+      </w:r>
+      <w:r>
+        <w:rPr>
+          <w:rFonts w:ascii="Times New Roman" w:hAnsi="Times New Roman"/>
+          <w:i w:val="false"/>
+          <w:color w:val="000000"/>
+          <w:sz w:val="28"/>
+          <w:szCs w:val="28"/>
+          <w:lang w:val="en-US"/>
+        </w:rPr>
+        <w:t xml:space="preserve">928 </w:t>
+      </w:r>
+      <w:r>
+        <w:rPr>
+          <w:rFonts w:ascii="Times New Roman" w:hAnsi="Times New Roman"/>
+          <w:i w:val="false"/>
+          <w:color w:val="000000"/>
+          <w:sz w:val="28"/>
+          <w:szCs w:val="28"/>
+          <w:lang w:val="ru-RU"/>
+        </w:rPr>
+        <w:t>с.</w:t>
       </w:r>
     </w:p>
     <w:p>
@@ -8187,6 +9221,7 @@
       <w:pgNumType w:fmt="decimal"/>
       <w:formProt w:val="false"/>
       <w:textDirection w:val="lrTb"/>
+      <w:docGrid w:type="default" w:linePitch="100" w:charSpace="0"/>
     </w:sectPr>
   </w:body>
 </w:document>
@@ -8632,9 +9667,6 @@
       <w:lvlText w:val=""/>
       <w:lvlJc w:val="left"/>
       <w:pPr>
-        <w:tabs>
-          <w:tab w:val="num" w:pos="0"/>
-        </w:tabs>
         <w:ind w:left="0" w:hanging="0"/>
       </w:pPr>
     </w:lvl>
@@ -8645,9 +9677,6 @@
       <w:lvlText w:val=""/>
       <w:lvlJc w:val="left"/>
       <w:pPr>
-        <w:tabs>
-          <w:tab w:val="num" w:pos="0"/>
-        </w:tabs>
         <w:ind w:left="0" w:hanging="0"/>
       </w:pPr>
     </w:lvl>
@@ -8658,9 +9687,6 @@
       <w:lvlText w:val=""/>
       <w:lvlJc w:val="left"/>
       <w:pPr>
-        <w:tabs>
-          <w:tab w:val="num" w:pos="0"/>
-        </w:tabs>
         <w:ind w:left="0" w:hanging="0"/>
       </w:pPr>
     </w:lvl>
@@ -8671,9 +9697,6 @@
       <w:lvlText w:val=""/>
       <w:lvlJc w:val="left"/>
       <w:pPr>
-        <w:tabs>
-          <w:tab w:val="num" w:pos="0"/>
-        </w:tabs>
         <w:ind w:left="0" w:hanging="0"/>
       </w:pPr>
     </w:lvl>
@@ -8684,9 +9707,6 @@
       <w:lvlText w:val=""/>
       <w:lvlJc w:val="left"/>
       <w:pPr>
-        <w:tabs>
-          <w:tab w:val="num" w:pos="0"/>
-        </w:tabs>
         <w:ind w:left="0" w:hanging="0"/>
       </w:pPr>
     </w:lvl>
@@ -8697,9 +9717,6 @@
       <w:lvlText w:val=""/>
       <w:lvlJc w:val="left"/>
       <w:pPr>
-        <w:tabs>
-          <w:tab w:val="num" w:pos="0"/>
-        </w:tabs>
         <w:ind w:left="0" w:hanging="0"/>
       </w:pPr>
     </w:lvl>
@@ -8710,9 +9727,6 @@
       <w:lvlText w:val=""/>
       <w:lvlJc w:val="left"/>
       <w:pPr>
-        <w:tabs>
-          <w:tab w:val="num" w:pos="0"/>
-        </w:tabs>
         <w:ind w:left="0" w:hanging="0"/>
       </w:pPr>
     </w:lvl>
@@ -8723,9 +9737,6 @@
       <w:lvlText w:val=""/>
       <w:lvlJc w:val="left"/>
       <w:pPr>
-        <w:tabs>
-          <w:tab w:val="num" w:pos="0"/>
-        </w:tabs>
         <w:ind w:left="0" w:hanging="0"/>
       </w:pPr>
     </w:lvl>
@@ -8736,9 +9747,6 @@
       <w:lvlText w:val=""/>
       <w:lvlJc w:val="left"/>
       <w:pPr>
-        <w:tabs>
-          <w:tab w:val="num" w:pos="0"/>
-        </w:tabs>
         <w:ind w:left="0" w:hanging="0"/>
       </w:pPr>
     </w:lvl>
@@ -8785,7 +9793,7 @@
         <w:tab w:val="left" w:pos="709" w:leader="none"/>
       </w:tabs>
       <w:suppressAutoHyphens w:val="true"/>
-      <w:overflowPunct w:val="true"/>
+      <w:overflowPunct w:val="false"/>
       <w:bidi w:val="0"/>
       <w:spacing w:before="0" w:after="0"/>
       <w:jc w:val="left"/>
@@ -8919,5 +9927,9 @@
     </w:pPr>
     <w:rPr/>
   </w:style>
+  <w:style w:type="numbering" w:styleId="123">
+    <w:name w:val="Нумерованный 123"/>
+    <w:qFormat/>
+  </w:style>
 </w:styles>
 </file>
</xml_diff>